<commit_message>
fix bug: ktra chất lượng vt,tb 12 tháng
</commit_message>
<xml_diff>
--- a/src/main/resources/reports/xuatkhac/luongthuc/Báo cáo kết quả kiểm định mẫu.docx
+++ b/src/main/resources/reports/xuatkhac/luongthuc/Báo cáo kết quả kiểm định mẫu.docx
@@ -1117,6 +1117,9 @@
         </w:tc>
       </w:tr>
       <w:tr>
+        <w:trPr>
+          <w:trHeight w:val="720"/>
+        </w:trPr>
         <w:tc>
           <w:tcPr>
             <w:tcW w:w="681" w:type="dxa"/>
@@ -1124,7 +1127,6 @@
           </w:tcPr>
           <w:p>
             <w:pPr>
-              <w:spacing w:before="60" w:after="60"/>
               <w:jc w:val="center"/>
               <w:rPr>
                 <w:lang w:val="en"/>
@@ -1180,7 +1182,6 @@
           </w:tcPr>
           <w:p>
             <w:pPr>
-              <w:spacing w:before="60" w:after="60"/>
               <w:jc w:val="both"/>
               <w:rPr>
                 <w:lang w:val="en"/>
@@ -1276,7 +1277,6 @@
           </w:p>
           <w:p>
             <w:pPr>
-              <w:spacing w:before="60" w:after="60"/>
               <w:jc w:val="both"/>
               <w:rPr>
                 <w:lang w:val="en"/>
@@ -1291,7 +1291,6 @@
           </w:tcPr>
           <w:p>
             <w:pPr>
-              <w:spacing w:before="60" w:after="60"/>
               <w:jc w:val="both"/>
               <w:rPr>
                 <w:lang w:val="en"/>
@@ -1306,7 +1305,6 @@
           </w:tcPr>
           <w:p>
             <w:pPr>
-              <w:spacing w:before="60" w:after="60"/>
               <w:jc w:val="both"/>
               <w:rPr>
                 <w:lang w:val="en"/>
@@ -1321,7 +1319,6 @@
           </w:tcPr>
           <w:p>
             <w:pPr>
-              <w:spacing w:before="60" w:after="60"/>
               <w:jc w:val="both"/>
               <w:rPr>
                 <w:lang w:val="en"/>
@@ -1336,7 +1333,6 @@
           </w:tcPr>
           <w:p>
             <w:pPr>
-              <w:spacing w:before="60" w:after="60"/>
               <w:jc w:val="both"/>
               <w:rPr>
                 <w:lang w:val="en"/>
@@ -1351,7 +1347,6 @@
           </w:tcPr>
           <w:p>
             <w:pPr>
-              <w:spacing w:before="60" w:after="60"/>
               <w:jc w:val="both"/>
               <w:rPr>
                 <w:lang w:val="en"/>
@@ -1366,7 +1361,6 @@
           </w:tcPr>
           <w:p>
             <w:pPr>
-              <w:spacing w:before="60" w:after="60"/>
               <w:jc w:val="both"/>
               <w:rPr>
                 <w:lang w:val="en"/>
@@ -1381,7 +1375,6 @@
           </w:tcPr>
           <w:p>
             <w:pPr>
-              <w:spacing w:before="60" w:after="60"/>
               <w:jc w:val="both"/>
               <w:rPr>
                 <w:lang w:val="en"/>
@@ -1396,7 +1389,6 @@
           </w:tcPr>
           <w:p>
             <w:pPr>
-              <w:spacing w:before="60" w:after="60"/>
               <w:jc w:val="both"/>
               <w:rPr>
                 <w:lang w:val="en"/>
@@ -1406,6 +1398,9 @@
         </w:tc>
       </w:tr>
       <w:tr>
+        <w:trPr>
+          <w:trHeight w:val="720"/>
+        </w:trPr>
         <w:tc>
           <w:tcPr>
             <w:tcW w:w="681" w:type="dxa"/>
@@ -1413,7 +1408,6 @@
           </w:tcPr>
           <w:p>
             <w:pPr>
-              <w:spacing w:before="60" w:after="60"/>
               <w:jc w:val="center"/>
               <w:rPr>
                 <w:lang w:val="en"/>
@@ -1428,7 +1422,6 @@
           </w:tcPr>
           <w:p>
             <w:pPr>
-              <w:spacing w:before="60" w:after="60"/>
               <w:jc w:val="both"/>
               <w:rPr>
                 <w:lang w:val="en"/>
@@ -1443,7 +1436,6 @@
           </w:tcPr>
           <w:p>
             <w:pPr>
-              <w:spacing w:before="60" w:after="60"/>
               <w:jc w:val="both"/>
               <w:rPr>
                 <w:lang w:val="en"/>
@@ -1480,34 +1472,111 @@
               </w:rPr>
               <w:fldChar w:fldCharType="end"/>
             </w:r>
-          </w:p>
-          <w:p>
-            <w:pPr>
-              <w:spacing w:before="60" w:after="60"/>
-              <w:jc w:val="both"/>
-              <w:rPr>
-                <w:lang w:val="en"/>
-              </w:rPr>
-            </w:pPr>
-          </w:p>
-          <w:p>
-            <w:pPr>
-              <w:spacing w:before="60" w:after="60"/>
-              <w:jc w:val="both"/>
+            <w:r>
+              <w:rPr>
+                <w:color w:val="000000"/>
+                <w:sz w:val="26"/>
+                <w:szCs w:val="26"/>
+              </w:rPr>
+              <w:fldChar w:fldCharType="begin"/>
+            </w:r>
+            <w:r>
+              <w:rPr>
+                <w:color w:val="000000"/>
+                <w:sz w:val="26"/>
+                <w:szCs w:val="26"/>
+              </w:rPr>
+              <w:instrText xml:space="preserve"> MERGEFIELD  $!d1.tenLoaiVthh  \* MERGEFORMAT </w:instrText>
+            </w:r>
+            <w:r>
+              <w:rPr>
+                <w:color w:val="000000"/>
+                <w:sz w:val="26"/>
+                <w:szCs w:val="26"/>
+              </w:rPr>
+              <w:fldChar w:fldCharType="separate"/>
+            </w:r>
+            <w:r>
+              <w:rPr>
+                <w:noProof/>
+                <w:color w:val="000000"/>
+                <w:sz w:val="26"/>
+                <w:szCs w:val="26"/>
+              </w:rPr>
+              <w:t>«$!d1.tenLoaiVthh»</w:t>
+            </w:r>
+            <w:r>
+              <w:rPr>
+                <w:color w:val="000000"/>
+                <w:sz w:val="26"/>
+                <w:szCs w:val="26"/>
+              </w:rPr>
+              <w:fldChar w:fldCharType="end"/>
+            </w:r>
+            <w:r>
               <w:rPr>
                 <w:color w:val="000000"/>
                 <w:sz w:val="26"/>
                 <w:szCs w:val="26"/>
                 <w:lang w:val="nl-NL"/>
               </w:rPr>
-            </w:pPr>
-            <w:r>
-              <w:rPr>
-                <w:color w:val="000000"/>
-                <w:sz w:val="26"/>
-                <w:szCs w:val="26"/>
+              <w:fldChar w:fldCharType="begin"/>
+            </w:r>
+            <w:r>
+              <w:rPr>
+                <w:color w:val="000000"/>
+                <w:sz w:val="26"/>
+                <w:szCs w:val="26"/>
+                <w:lang w:val="nl-NL"/>
+              </w:rPr>
+              <w:instrText xml:space="preserve"> MERGEFIELD  @after-row#end  \* MERGEFORMAT </w:instrText>
+            </w:r>
+            <w:r>
+              <w:rPr>
+                <w:color w:val="000000"/>
+                <w:sz w:val="26"/>
+                <w:szCs w:val="26"/>
+                <w:lang w:val="nl-NL"/>
+              </w:rPr>
+              <w:fldChar w:fldCharType="separate"/>
+            </w:r>
+            <w:r>
+              <w:rPr>
+                <w:noProof/>
+                <w:color w:val="000000"/>
+                <w:sz w:val="26"/>
+                <w:szCs w:val="26"/>
+                <w:lang w:val="nl-NL"/>
+              </w:rPr>
+              <w:t>«@after-</w:t>
+            </w:r>
+            <w:r>
+              <w:rPr>
+                <w:noProof/>
+                <w:color w:val="000000"/>
+                <w:sz w:val="26"/>
+                <w:szCs w:val="26"/>
+                <w:lang w:val="nl-NL"/>
               </w:rPr>
               <w:lastRenderedPageBreak/>
+              <w:t>row#end»</w:t>
+            </w:r>
+            <w:r>
+              <w:rPr>
+                <w:color w:val="000000"/>
+                <w:sz w:val="26"/>
+                <w:szCs w:val="26"/>
+                <w:lang w:val="nl-NL"/>
+              </w:rPr>
+              <w:fldChar w:fldCharType="end"/>
+            </w:r>
+            <w:r>
+              <w:rPr>
+                <w:color w:val="000000"/>
+                <w:sz w:val="26"/>
+                <w:szCs w:val="26"/>
+                <w:lang w:val="nl-NL"/>
+              </w:rPr>
               <w:fldChar w:fldCharType="begin"/>
             </w:r>
             <w:r>
@@ -1515,14 +1584,16 @@
                 <w:color w:val="000000"/>
                 <w:sz w:val="26"/>
                 <w:szCs w:val="26"/>
-              </w:rPr>
-              <w:instrText xml:space="preserve"> MERGEFIELD  $!d1.tenLoaiVthh  \* MERGEFORMAT </w:instrText>
-            </w:r>
-            <w:r>
-              <w:rPr>
-                <w:color w:val="000000"/>
-                <w:sz w:val="26"/>
-                <w:szCs w:val="26"/>
+                <w:lang w:val="nl-NL"/>
+              </w:rPr>
+              <w:instrText xml:space="preserve"> MERGEFIELD  @after-row#end  \* MERGEFORMAT </w:instrText>
+            </w:r>
+            <w:r>
+              <w:rPr>
+                <w:color w:val="000000"/>
+                <w:sz w:val="26"/>
+                <w:szCs w:val="26"/>
+                <w:lang w:val="nl-NL"/>
               </w:rPr>
               <w:fldChar w:fldCharType="separate"/>
             </w:r>
@@ -1532,136 +1603,19 @@
                 <w:color w:val="000000"/>
                 <w:sz w:val="26"/>
                 <w:szCs w:val="26"/>
-              </w:rPr>
-              <w:t>«$!d1.tenLoaiVthh»</w:t>
-            </w:r>
-            <w:r>
-              <w:rPr>
-                <w:color w:val="000000"/>
-                <w:sz w:val="26"/>
-                <w:szCs w:val="26"/>
+                <w:lang w:val="nl-NL"/>
+              </w:rPr>
+              <w:t>«@after-row#end»</w:t>
+            </w:r>
+            <w:r>
+              <w:rPr>
+                <w:color w:val="000000"/>
+                <w:sz w:val="26"/>
+                <w:szCs w:val="26"/>
+                <w:lang w:val="nl-NL"/>
               </w:rPr>
               <w:fldChar w:fldCharType="end"/>
             </w:r>
-          </w:p>
-          <w:p>
-            <w:pPr>
-              <w:spacing w:before="60" w:after="60"/>
-              <w:jc w:val="both"/>
-              <w:rPr>
-                <w:lang w:val="en"/>
-              </w:rPr>
-            </w:pPr>
-            <w:r>
-              <w:rPr>
-                <w:color w:val="000000"/>
-                <w:sz w:val="26"/>
-                <w:szCs w:val="26"/>
-                <w:lang w:val="nl-NL"/>
-              </w:rPr>
-              <w:fldChar w:fldCharType="begin"/>
-            </w:r>
-            <w:r>
-              <w:rPr>
-                <w:color w:val="000000"/>
-                <w:sz w:val="26"/>
-                <w:szCs w:val="26"/>
-                <w:lang w:val="nl-NL"/>
-              </w:rPr>
-              <w:instrText xml:space="preserve"> MERGEFIELD  @after-row#end  \* MERGEFORMAT </w:instrText>
-            </w:r>
-            <w:r>
-              <w:rPr>
-                <w:color w:val="000000"/>
-                <w:sz w:val="26"/>
-                <w:szCs w:val="26"/>
-                <w:lang w:val="nl-NL"/>
-              </w:rPr>
-              <w:fldChar w:fldCharType="separate"/>
-            </w:r>
-            <w:r>
-              <w:rPr>
-                <w:noProof/>
-                <w:color w:val="000000"/>
-                <w:sz w:val="26"/>
-                <w:szCs w:val="26"/>
-                <w:lang w:val="nl-NL"/>
-              </w:rPr>
-              <w:t>«@after-row#end»</w:t>
-            </w:r>
-            <w:r>
-              <w:rPr>
-                <w:color w:val="000000"/>
-                <w:sz w:val="26"/>
-                <w:szCs w:val="26"/>
-                <w:lang w:val="nl-NL"/>
-              </w:rPr>
-              <w:fldChar w:fldCharType="end"/>
-            </w:r>
-          </w:p>
-          <w:p>
-            <w:pPr>
-              <w:spacing w:before="60" w:after="60"/>
-              <w:jc w:val="both"/>
-              <w:rPr>
-                <w:lang w:val="en"/>
-              </w:rPr>
-            </w:pPr>
-            <w:r>
-              <w:rPr>
-                <w:color w:val="000000"/>
-                <w:sz w:val="26"/>
-                <w:szCs w:val="26"/>
-                <w:lang w:val="nl-NL"/>
-              </w:rPr>
-              <w:fldChar w:fldCharType="begin"/>
-            </w:r>
-            <w:r>
-              <w:rPr>
-                <w:color w:val="000000"/>
-                <w:sz w:val="26"/>
-                <w:szCs w:val="26"/>
-                <w:lang w:val="nl-NL"/>
-              </w:rPr>
-              <w:instrText xml:space="preserve"> MERGEFIELD  @after-row#end  \* MERGEFORMAT </w:instrText>
-            </w:r>
-            <w:r>
-              <w:rPr>
-                <w:color w:val="000000"/>
-                <w:sz w:val="26"/>
-                <w:szCs w:val="26"/>
-                <w:lang w:val="nl-NL"/>
-              </w:rPr>
-              <w:fldChar w:fldCharType="separate"/>
-            </w:r>
-            <w:r>
-              <w:rPr>
-                <w:noProof/>
-                <w:color w:val="000000"/>
-                <w:sz w:val="26"/>
-                <w:szCs w:val="26"/>
-                <w:lang w:val="nl-NL"/>
-              </w:rPr>
-              <w:t>«@after-row#end»</w:t>
-            </w:r>
-            <w:r>
-              <w:rPr>
-                <w:color w:val="000000"/>
-                <w:sz w:val="26"/>
-                <w:szCs w:val="26"/>
-                <w:lang w:val="nl-NL"/>
-              </w:rPr>
-              <w:fldChar w:fldCharType="end"/>
-            </w:r>
-          </w:p>
-          <w:p>
-            <w:pPr>
-              <w:spacing w:before="60" w:after="60"/>
-              <w:jc w:val="both"/>
-              <w:rPr>
-                <w:lang w:val="en"/>
-              </w:rPr>
-            </w:pPr>
           </w:p>
         </w:tc>
         <w:tc>
@@ -1671,7 +1625,6 @@
           </w:tcPr>
           <w:p>
             <w:pPr>
-              <w:spacing w:before="60" w:after="60"/>
               <w:jc w:val="both"/>
               <w:rPr>
                 <w:color w:val="000000"/>
@@ -1725,7 +1678,6 @@
           </w:p>
           <w:p>
             <w:pPr>
-              <w:spacing w:before="60" w:after="60"/>
               <w:jc w:val="both"/>
               <w:rPr>
                 <w:lang w:val="en"/>
@@ -1740,7 +1692,6 @@
           </w:tcPr>
           <w:p>
             <w:pPr>
-              <w:spacing w:before="60" w:after="60"/>
               <w:jc w:val="both"/>
               <w:rPr>
                 <w:color w:val="000000"/>
@@ -1793,7 +1744,6 @@
           </w:p>
           <w:p>
             <w:pPr>
-              <w:spacing w:before="60" w:after="60"/>
               <w:jc w:val="both"/>
               <w:rPr>
                 <w:lang w:val="en"/>
@@ -1808,7 +1758,6 @@
           </w:tcPr>
           <w:p>
             <w:pPr>
-              <w:spacing w:before="60" w:after="60"/>
               <w:jc w:val="both"/>
               <w:rPr>
                 <w:color w:val="000000"/>
@@ -1858,12 +1807,9 @@
               </w:rPr>
               <w:fldChar w:fldCharType="end"/>
             </w:r>
-            <w:bookmarkStart w:id="0" w:name="_GoBack"/>
-            <w:bookmarkEnd w:id="0"/>
-          </w:p>
-          <w:p>
-            <w:pPr>
-              <w:spacing w:before="60" w:after="60"/>
+          </w:p>
+          <w:p>
+            <w:pPr>
               <w:jc w:val="both"/>
               <w:rPr>
                 <w:lang w:val="en"/>
@@ -1878,7 +1824,6 @@
           </w:tcPr>
           <w:p>
             <w:pPr>
-              <w:spacing w:before="60" w:after="60"/>
               <w:jc w:val="both"/>
               <w:rPr>
                 <w:color w:val="000000"/>
@@ -1931,7 +1876,6 @@
           </w:p>
           <w:p>
             <w:pPr>
-              <w:spacing w:before="60" w:after="60"/>
               <w:jc w:val="both"/>
               <w:rPr>
                 <w:lang w:val="en"/>
@@ -1946,7 +1890,6 @@
           </w:tcPr>
           <w:p>
             <w:pPr>
-              <w:spacing w:before="60" w:after="60"/>
               <w:jc w:val="both"/>
               <w:rPr>
                 <w:color w:val="000000"/>
@@ -1999,7 +1942,6 @@
           </w:p>
           <w:p>
             <w:pPr>
-              <w:spacing w:before="60" w:after="60"/>
               <w:jc w:val="both"/>
               <w:rPr>
                 <w:lang w:val="en"/>
@@ -2014,7 +1956,6 @@
           </w:tcPr>
           <w:p>
             <w:pPr>
-              <w:spacing w:before="60" w:after="60"/>
               <w:jc w:val="both"/>
               <w:rPr>
                 <w:color w:val="000000"/>
@@ -2067,7 +2008,6 @@
           </w:p>
           <w:p>
             <w:pPr>
-              <w:spacing w:before="60" w:after="60"/>
               <w:jc w:val="both"/>
               <w:rPr>
                 <w:lang w:val="en"/>
@@ -2075,6 +2015,8 @@
             </w:pPr>
           </w:p>
         </w:tc>
+        <w:bookmarkStart w:id="0" w:name="_GoBack"/>
+        <w:bookmarkEnd w:id="0"/>
         <w:tc>
           <w:tcPr>
             <w:tcW w:w="1530" w:type="dxa"/>
@@ -2082,7 +2024,6 @@
           </w:tcPr>
           <w:p>
             <w:pPr>
-              <w:spacing w:before="60" w:after="60"/>
               <w:jc w:val="both"/>
               <w:rPr>
                 <w:color w:val="000000"/>
@@ -2135,7 +2076,6 @@
           </w:p>
           <w:p>
             <w:pPr>
-              <w:spacing w:before="60" w:after="60"/>
               <w:jc w:val="both"/>
               <w:rPr>
                 <w:lang w:val="en"/>
@@ -2377,33 +2317,10 @@
             <w:pPr>
               <w:jc w:val="center"/>
               <w:rPr>
-                <w:b/>
-                <w:color w:val="000000"/>
-              </w:rPr>
-            </w:pPr>
-            <w:r>
-              <w:rPr>
-                <w:b/>
-                <w:color w:val="000000"/>
-              </w:rPr>
-              <w:t>PHÒNG KỸ KTBQ</w:t>
-            </w:r>
-          </w:p>
-          <w:p>
-            <w:pPr>
-              <w:jc w:val="center"/>
-              <w:rPr>
                 <w:i/>
                 <w:color w:val="000000"/>
               </w:rPr>
             </w:pPr>
-            <w:r>
-              <w:rPr>
-                <w:i/>
-                <w:color w:val="000000"/>
-              </w:rPr>
-              <w:t>(Ký, ghi rõ họ tên)</w:t>
-            </w:r>
           </w:p>
           <w:p>
             <w:pPr>

</xml_diff>